<commit_message>
Small login fix; Update Rest-Doku;
</commit_message>
<xml_diff>
--- a/documents/Rest-Doku.docx
+++ b/documents/Rest-Doku.docx
@@ -353,6 +353,7 @@
                                     <w:color w:val="323E4F" w:themeColor="text2" w:themeShade="BF"/>
                                     <w:sz w:val="52"/>
                                     <w:szCs w:val="52"/>
+                                    <w:lang w:val="en-US"/>
                                   </w:rPr>
                                 </w:pPr>
                                 <w:r>
@@ -361,6 +362,7 @@
                                     <w:color w:val="323E4F" w:themeColor="text2" w:themeShade="BF"/>
                                     <w:sz w:val="52"/>
                                     <w:szCs w:val="52"/>
+                                    <w:lang w:val="en-US"/>
                                   </w:rPr>
                                   <w:t>REST-DOKU</w:t>
                                 </w:r>
@@ -406,7 +408,37 @@
                                     <w:szCs w:val="29"/>
                                     <w:lang w:val="en-US"/>
                                   </w:rPr>
-                                  <w:t>UPDATED BY: ELIAS SANTNER</w:t>
+                                  <w:t xml:space="preserve">UPDATED BY: </w:t>
+                                </w:r>
+                                <w:r>
+                                  <w:rPr>
+                                    <w:smallCaps/>
+                                    <w:color w:val="44546A" w:themeColor="text2"/>
+                                    <w:sz w:val="29"/>
+                                    <w:szCs w:val="29"/>
+                                    <w:lang w:val="en-US"/>
+                                  </w:rPr>
+                                  <w:t xml:space="preserve">     </w:t>
+                                </w:r>
+                                <w:r>
+                                  <w:rPr>
+                                    <w:smallCaps/>
+                                    <w:color w:val="44546A" w:themeColor="text2"/>
+                                    <w:sz w:val="29"/>
+                                    <w:szCs w:val="29"/>
+                                    <w:lang w:val="en-US"/>
+                                  </w:rPr>
+                                  <w:t>ELIAS SANTNER</w:t>
+                                </w:r>
+                                <w:r>
+                                  <w:rPr>
+                                    <w:smallCaps/>
+                                    <w:color w:val="44546A" w:themeColor="text2"/>
+                                    <w:sz w:val="29"/>
+                                    <w:szCs w:val="29"/>
+                                    <w:lang w:val="en-US"/>
+                                  </w:rPr>
+                                  <w:t>, MARCO WILSCHER</w:t>
                                 </w:r>
                               </w:p>
                             </w:txbxContent>
@@ -447,6 +479,7 @@
                               <w:color w:val="323E4F" w:themeColor="text2" w:themeShade="BF"/>
                               <w:sz w:val="52"/>
                               <w:szCs w:val="52"/>
+                              <w:lang w:val="en-US"/>
                             </w:rPr>
                           </w:pPr>
                           <w:r>
@@ -455,6 +488,7 @@
                               <w:color w:val="323E4F" w:themeColor="text2" w:themeShade="BF"/>
                               <w:sz w:val="52"/>
                               <w:szCs w:val="52"/>
+                              <w:lang w:val="en-US"/>
                             </w:rPr>
                             <w:t>REST-DOKU</w:t>
                           </w:r>
@@ -500,7 +534,37 @@
                               <w:szCs w:val="29"/>
                               <w:lang w:val="en-US"/>
                             </w:rPr>
-                            <w:t>UPDATED BY: ELIAS SANTNER</w:t>
+                            <w:t xml:space="preserve">UPDATED BY: </w:t>
+                          </w:r>
+                          <w:r>
+                            <w:rPr>
+                              <w:smallCaps/>
+                              <w:color w:val="44546A" w:themeColor="text2"/>
+                              <w:sz w:val="29"/>
+                              <w:szCs w:val="29"/>
+                              <w:lang w:val="en-US"/>
+                            </w:rPr>
+                            <w:t xml:space="preserve">     </w:t>
+                          </w:r>
+                          <w:r>
+                            <w:rPr>
+                              <w:smallCaps/>
+                              <w:color w:val="44546A" w:themeColor="text2"/>
+                              <w:sz w:val="29"/>
+                              <w:szCs w:val="29"/>
+                              <w:lang w:val="en-US"/>
+                            </w:rPr>
+                            <w:t>ELIAS SANTNER</w:t>
+                          </w:r>
+                          <w:r>
+                            <w:rPr>
+                              <w:smallCaps/>
+                              <w:color w:val="44546A" w:themeColor="text2"/>
+                              <w:sz w:val="29"/>
+                              <w:szCs w:val="29"/>
+                              <w:lang w:val="en-US"/>
+                            </w:rPr>
+                            <w:t>, MARCO WILSCHER</w:t>
                           </w:r>
                         </w:p>
                       </w:txbxContent>
@@ -738,18 +802,20 @@
             <w:br w:type="page"/>
           </w:r>
         </w:p>
+        <w:bookmarkStart w:id="0" w:name="_GoBack" w:displacedByCustomXml="next"/>
+        <w:bookmarkEnd w:id="0" w:displacedByCustomXml="next"/>
       </w:sdtContent>
     </w:sdt>
     <w:p>
       <w:pPr>
         <w:pStyle w:val="berschrift1cm8"/>
       </w:pPr>
-      <w:bookmarkStart w:id="0" w:name="_Toc484506673"/>
+      <w:bookmarkStart w:id="1" w:name="_Toc484506673"/>
       <w:r>
         <w:lastRenderedPageBreak/>
         <w:t>Inhaltsverzeichnis</w:t>
       </w:r>
-      <w:bookmarkEnd w:id="0"/>
+      <w:bookmarkEnd w:id="1"/>
     </w:p>
     <w:sdt>
       <w:sdtPr>
@@ -3312,8 +3378,6 @@
       <w:r>
         <w:br w:type="page"/>
       </w:r>
-      <w:bookmarkStart w:id="1" w:name="_GoBack"/>
-      <w:bookmarkEnd w:id="1"/>
     </w:p>
     <w:p>
       <w:pPr>
@@ -10713,15 +10777,13 @@
                 <w:rFonts w:ascii="Consolas" w:hAnsi="Consolas" w:cs="Consolas"/>
                 <w:color w:val="000000"/>
                 <w:sz w:val="22"/>
-                <w:lang w:val="en-US"/>
-              </w:rPr>
-            </w:pPr>
-            <w:r>
-              <w:rPr>
-                <w:rFonts w:ascii="Consolas" w:hAnsi="Consolas" w:cs="Consolas"/>
-                <w:color w:val="000000"/>
-                <w:sz w:val="22"/>
-                <w:lang w:val="en-US"/>
+              </w:rPr>
+            </w:pPr>
+            <w:r>
+              <w:rPr>
+                <w:rFonts w:ascii="Consolas" w:hAnsi="Consolas" w:cs="Consolas"/>
+                <w:color w:val="000000"/>
+                <w:sz w:val="22"/>
               </w:rPr>
               <w:lastRenderedPageBreak/>
               <w:tab/>
@@ -10745,9 +10807,16 @@
                 <w:rFonts w:ascii="Consolas" w:hAnsi="Consolas" w:cs="Consolas"/>
                 <w:color w:val="000000"/>
                 <w:sz w:val="22"/>
-                <w:lang w:val="en-US"/>
               </w:rPr>
               <w:tab/>
+            </w:r>
+            <w:r>
+              <w:rPr>
+                <w:rFonts w:ascii="Consolas" w:hAnsi="Consolas" w:cs="Consolas"/>
+                <w:color w:val="000000"/>
+                <w:sz w:val="22"/>
+                <w:lang w:val="en-US"/>
+              </w:rPr>
               <w:t>"positions": [</w:t>
             </w:r>
           </w:p>
@@ -18303,7 +18372,7 @@
         <w:rPr>
           <w:rFonts w:eastAsiaTheme="minorEastAsia"/>
           <w:sz w:val="24"/>
-          <w:lang w:val="en-US" w:eastAsia="de-AT"/>
+          <w:lang w:eastAsia="de-AT"/>
         </w:rPr>
       </w:pPr>
     </w:p>
@@ -29611,7 +29680,7 @@
 </file>
 
 <file path=customXml/itemProps2.xml><?xml version="1.0" encoding="utf-8"?>
-<ds:datastoreItem xmlns:ds="http://schemas.openxmlformats.org/officeDocument/2006/customXml" ds:itemID="{F158021A-ABDE-4F3F-B32B-8B5FD88AAFB2}">
+<ds:datastoreItem xmlns:ds="http://schemas.openxmlformats.org/officeDocument/2006/customXml" ds:itemID="{D917463C-A3F7-458E-B896-792C8072D03F}">
   <ds:schemaRefs>
     <ds:schemaRef ds:uri="http://schemas.openxmlformats.org/officeDocument/2006/bibliography"/>
   </ds:schemaRefs>

</xml_diff>